<commit_message>
changed text and added filter 1 and filter 2
</commit_message>
<xml_diff>
--- a/text.txt.docx
+++ b/text.txt.docx
@@ -32,6 +32,34 @@
           <w:szCs w:val="20"/>
         </w:rPr>
       </w:pPr>
+      <w:r>
+        <w:rPr>
+          <w:rFonts w:ascii="Courier New" w:eastAsia="Times New Roman" w:hAnsi="Courier New" w:cs="Courier New"/>
+          <w:color w:val="000000"/>
+          <w:sz w:val="20"/>
+          <w:szCs w:val="20"/>
+        </w:rPr>
+        <w:t>Geg</w:t>
+      </w:r>
+      <w:r>
+        <w:rPr>
+          <w:rFonts w:ascii="Courier New" w:eastAsia="Times New Roman" w:hAnsi="Courier New" w:cs="Courier New"/>
+          <w:color w:val="000000"/>
+          <w:sz w:val="20"/>
+          <w:szCs w:val="20"/>
+        </w:rPr>
+        <w:t>23rg23g24g5f24</w:t>
+      </w:r>
+    </w:p>
+    <w:p>
+      <w:pPr>
+        <w:rPr>
+          <w:rFonts w:ascii="Courier New" w:eastAsia="Times New Roman" w:hAnsi="Courier New" w:cs="Courier New"/>
+          <w:color w:val="000000"/>
+          <w:sz w:val="20"/>
+          <w:szCs w:val="20"/>
+        </w:rPr>
+      </w:pPr>
       <w:proofErr w:type="spellStart"/>
       <w:r>
         <w:rPr>
@@ -40,7 +68,7 @@
           <w:sz w:val="20"/>
           <w:szCs w:val="20"/>
         </w:rPr>
-        <w:t>Geg</w:t>
+        <w:t>Wgwfqw</w:t>
       </w:r>
       <w:proofErr w:type="spellEnd"/>
     </w:p>
@@ -53,17 +81,35 @@
           <w:szCs w:val="20"/>
         </w:rPr>
       </w:pPr>
-      <w:proofErr w:type="spellStart"/>
-      <w:r>
-        <w:rPr>
-          <w:rFonts w:ascii="Courier New" w:eastAsia="Times New Roman" w:hAnsi="Courier New" w:cs="Courier New"/>
-          <w:color w:val="000000"/>
-          <w:sz w:val="20"/>
-          <w:szCs w:val="20"/>
-        </w:rPr>
-        <w:t>Wgwfqw</w:t>
-      </w:r>
-      <w:proofErr w:type="spellEnd"/>
+      <w:r>
+        <w:rPr>
+          <w:rFonts w:ascii="Courier New" w:eastAsia="Times New Roman" w:hAnsi="Courier New" w:cs="Courier New"/>
+          <w:color w:val="000000"/>
+          <w:sz w:val="20"/>
+          <w:szCs w:val="20"/>
+        </w:rPr>
+        <w:t>Fegegefqerq342r1</w:t>
+      </w:r>
+      <w:r>
+        <w:rPr>
+          <w:rFonts w:ascii="Courier New" w:eastAsia="Times New Roman" w:hAnsi="Courier New" w:cs="Courier New"/>
+          <w:color w:val="000000"/>
+          <w:sz w:val="20"/>
+          <w:szCs w:val="20"/>
+        </w:rPr>
+        <w:tab/>
+        <w:t>3e</w:t>
+      </w:r>
+      <w:r>
+        <w:rPr>
+          <w:rFonts w:ascii="Courier New" w:eastAsia="Times New Roman" w:hAnsi="Courier New" w:cs="Courier New"/>
+          <w:color w:val="000000"/>
+          <w:sz w:val="20"/>
+          <w:szCs w:val="20"/>
+        </w:rPr>
+        <w:tab/>
+        <w:t>2dcs</w:t>
+      </w:r>
     </w:p>
     <w:p>
       <w:pPr>
@@ -81,27 +127,7 @@
           <w:sz w:val="20"/>
           <w:szCs w:val="20"/>
         </w:rPr>
-        <w:t>Fegegefqerq342r1</w:t>
-      </w:r>
-      <w:r>
-        <w:rPr>
-          <w:rFonts w:ascii="Courier New" w:eastAsia="Times New Roman" w:hAnsi="Courier New" w:cs="Courier New"/>
-          <w:color w:val="000000"/>
-          <w:sz w:val="20"/>
-          <w:szCs w:val="20"/>
-        </w:rPr>
-        <w:tab/>
-        <w:t>3e</w:t>
-      </w:r>
-      <w:r>
-        <w:rPr>
-          <w:rFonts w:ascii="Courier New" w:eastAsia="Times New Roman" w:hAnsi="Courier New" w:cs="Courier New"/>
-          <w:color w:val="000000"/>
-          <w:sz w:val="20"/>
-          <w:szCs w:val="20"/>
-        </w:rPr>
-        <w:tab/>
-        <w:t>2dcs</w:t>
+        <w:t>V</w:t>
       </w:r>
     </w:p>
     <w:p>
@@ -113,14 +139,34 @@
           <w:szCs w:val="20"/>
         </w:rPr>
       </w:pPr>
-      <w:r>
-        <w:rPr>
-          <w:rFonts w:ascii="Courier New" w:eastAsia="Times New Roman" w:hAnsi="Courier New" w:cs="Courier New"/>
-          <w:color w:val="000000"/>
-          <w:sz w:val="20"/>
-          <w:szCs w:val="20"/>
-        </w:rPr>
-        <w:t>V</w:t>
+      <w:proofErr w:type="spellStart"/>
+      <w:r>
+        <w:rPr>
+          <w:rFonts w:ascii="Courier New" w:eastAsia="Times New Roman" w:hAnsi="Courier New" w:cs="Courier New"/>
+          <w:color w:val="000000"/>
+          <w:sz w:val="20"/>
+          <w:szCs w:val="20"/>
+        </w:rPr>
+        <w:t>Db</w:t>
+      </w:r>
+      <w:proofErr w:type="spellEnd"/>
+      <w:r>
+        <w:rPr>
+          <w:rFonts w:ascii="Courier New" w:eastAsia="Times New Roman" w:hAnsi="Courier New" w:cs="Courier New"/>
+          <w:color w:val="000000"/>
+          <w:sz w:val="20"/>
+          <w:szCs w:val="20"/>
+        </w:rPr>
+        <w:t xml:space="preserve"> zdfgqwrtfq2</w:t>
+      </w:r>
+      <w:r>
+        <w:rPr>
+          <w:rFonts w:ascii="Courier New" w:eastAsia="Times New Roman" w:hAnsi="Courier New" w:cs="Courier New"/>
+          <w:color w:val="000000"/>
+          <w:sz w:val="20"/>
+          <w:szCs w:val="20"/>
+        </w:rPr>
+        <w:tab/>
       </w:r>
     </w:p>
     <w:p>
@@ -132,35 +178,33 @@
           <w:szCs w:val="20"/>
         </w:rPr>
       </w:pPr>
-      <w:proofErr w:type="spellStart"/>
-      <w:r>
-        <w:rPr>
-          <w:rFonts w:ascii="Courier New" w:eastAsia="Times New Roman" w:hAnsi="Courier New" w:cs="Courier New"/>
-          <w:color w:val="000000"/>
-          <w:sz w:val="20"/>
-          <w:szCs w:val="20"/>
-        </w:rPr>
-        <w:t>Db</w:t>
-      </w:r>
-      <w:proofErr w:type="spellEnd"/>
-      <w:r>
-        <w:rPr>
-          <w:rFonts w:ascii="Courier New" w:eastAsia="Times New Roman" w:hAnsi="Courier New" w:cs="Courier New"/>
-          <w:color w:val="000000"/>
-          <w:sz w:val="20"/>
-          <w:szCs w:val="20"/>
-        </w:rPr>
-        <w:t xml:space="preserve"> zdfgqwrtfq2</w:t>
-      </w:r>
-      <w:r>
-        <w:rPr>
-          <w:rFonts w:ascii="Courier New" w:eastAsia="Times New Roman" w:hAnsi="Courier New" w:cs="Courier New"/>
-          <w:color w:val="000000"/>
-          <w:sz w:val="20"/>
-          <w:szCs w:val="20"/>
-        </w:rPr>
-        <w:tab/>
+      <w:r>
+        <w:rPr>
+          <w:rFonts w:ascii="Courier New" w:eastAsia="Times New Roman" w:hAnsi="Courier New" w:cs="Courier New"/>
+          <w:color w:val="000000"/>
+          <w:sz w:val="20"/>
+          <w:szCs w:val="20"/>
+        </w:rPr>
         <w:t>4</w:t>
+      </w:r>
+    </w:p>
+    <w:p>
+      <w:pPr>
+        <w:rPr>
+          <w:rFonts w:ascii="Courier New" w:eastAsia="Times New Roman" w:hAnsi="Courier New" w:cs="Courier New"/>
+          <w:color w:val="000000"/>
+          <w:sz w:val="20"/>
+          <w:szCs w:val="20"/>
+        </w:rPr>
+      </w:pPr>
+      <w:r>
+        <w:rPr>
+          <w:rFonts w:ascii="Courier New" w:eastAsia="Times New Roman" w:hAnsi="Courier New" w:cs="Courier New"/>
+          <w:color w:val="000000"/>
+          <w:sz w:val="20"/>
+          <w:szCs w:val="20"/>
+        </w:rPr>
+        <w:t>639699367++++++++5f23+vgq342b244444444444444444444444444444444444444</w:t>
       </w:r>
       <w:bookmarkStart w:id="0" w:name="_GoBack"/>
       <w:bookmarkEnd w:id="0"/>

</xml_diff>

<commit_message>
final changes to text after adding filter 1 n 2
</commit_message>
<xml_diff>
--- a/text.txt.docx
+++ b/text.txt.docx
@@ -32,6 +32,7 @@
           <w:szCs w:val="20"/>
         </w:rPr>
       </w:pPr>
+      <w:proofErr w:type="spellStart"/>
       <w:r>
         <w:rPr>
           <w:rFonts w:ascii="Courier New" w:eastAsia="Times New Roman" w:hAnsi="Courier New" w:cs="Courier New"/>
@@ -41,15 +42,7 @@
         </w:rPr>
         <w:t>Geg</w:t>
       </w:r>
-      <w:r>
-        <w:rPr>
-          <w:rFonts w:ascii="Courier New" w:eastAsia="Times New Roman" w:hAnsi="Courier New" w:cs="Courier New"/>
-          <w:color w:val="000000"/>
-          <w:sz w:val="20"/>
-          <w:szCs w:val="20"/>
-        </w:rPr>
-        <w:t>23rg23g24g5f24</w:t>
-      </w:r>
+      <w:proofErr w:type="spellEnd"/>
     </w:p>
     <w:p>
       <w:pPr>
@@ -167,44 +160,7 @@
           <w:szCs w:val="20"/>
         </w:rPr>
         <w:tab/>
-      </w:r>
-    </w:p>
-    <w:p>
-      <w:pPr>
-        <w:rPr>
-          <w:rFonts w:ascii="Courier New" w:eastAsia="Times New Roman" w:hAnsi="Courier New" w:cs="Courier New"/>
-          <w:color w:val="000000"/>
-          <w:sz w:val="20"/>
-          <w:szCs w:val="20"/>
-        </w:rPr>
-      </w:pPr>
-      <w:r>
-        <w:rPr>
-          <w:rFonts w:ascii="Courier New" w:eastAsia="Times New Roman" w:hAnsi="Courier New" w:cs="Courier New"/>
-          <w:color w:val="000000"/>
-          <w:sz w:val="20"/>
-          <w:szCs w:val="20"/>
-        </w:rPr>
         <w:t>4</w:t>
-      </w:r>
-    </w:p>
-    <w:p>
-      <w:pPr>
-        <w:rPr>
-          <w:rFonts w:ascii="Courier New" w:eastAsia="Times New Roman" w:hAnsi="Courier New" w:cs="Courier New"/>
-          <w:color w:val="000000"/>
-          <w:sz w:val="20"/>
-          <w:szCs w:val="20"/>
-        </w:rPr>
-      </w:pPr>
-      <w:r>
-        <w:rPr>
-          <w:rFonts w:ascii="Courier New" w:eastAsia="Times New Roman" w:hAnsi="Courier New" w:cs="Courier New"/>
-          <w:color w:val="000000"/>
-          <w:sz w:val="20"/>
-          <w:szCs w:val="20"/>
-        </w:rPr>
-        <w:t>639699367++++++++5f23+vgq342b244444444444444444444444444444444444444</w:t>
       </w:r>
       <w:bookmarkStart w:id="0" w:name="_GoBack"/>
       <w:bookmarkEnd w:id="0"/>

</xml_diff>

<commit_message>
delete messed by reverting
</commit_message>
<xml_diff>
--- a/text.txt.docx
+++ b/text.txt.docx
@@ -32,6 +32,34 @@
           <w:szCs w:val="20"/>
         </w:rPr>
       </w:pPr>
+      <w:r>
+        <w:rPr>
+          <w:rFonts w:ascii="Courier New" w:eastAsia="Times New Roman" w:hAnsi="Courier New" w:cs="Courier New"/>
+          <w:color w:val="000000"/>
+          <w:sz w:val="20"/>
+          <w:szCs w:val="20"/>
+        </w:rPr>
+        <w:t>Geg</w:t>
+      </w:r>
+      <w:r>
+        <w:rPr>
+          <w:rFonts w:ascii="Courier New" w:eastAsia="Times New Roman" w:hAnsi="Courier New" w:cs="Courier New"/>
+          <w:color w:val="000000"/>
+          <w:sz w:val="20"/>
+          <w:szCs w:val="20"/>
+        </w:rPr>
+        <w:t>23rg23g24g5f24</w:t>
+      </w:r>
+    </w:p>
+    <w:p>
+      <w:pPr>
+        <w:rPr>
+          <w:rFonts w:ascii="Courier New" w:eastAsia="Times New Roman" w:hAnsi="Courier New" w:cs="Courier New"/>
+          <w:color w:val="000000"/>
+          <w:sz w:val="20"/>
+          <w:szCs w:val="20"/>
+        </w:rPr>
+      </w:pPr>
       <w:proofErr w:type="spellStart"/>
       <w:r>
         <w:rPr>
@@ -40,7 +68,7 @@
           <w:sz w:val="20"/>
           <w:szCs w:val="20"/>
         </w:rPr>
-        <w:t>Geg</w:t>
+        <w:t>Wgwfqw</w:t>
       </w:r>
       <w:proofErr w:type="spellEnd"/>
     </w:p>
@@ -53,17 +81,35 @@
           <w:szCs w:val="20"/>
         </w:rPr>
       </w:pPr>
-      <w:proofErr w:type="spellStart"/>
-      <w:r>
-        <w:rPr>
-          <w:rFonts w:ascii="Courier New" w:eastAsia="Times New Roman" w:hAnsi="Courier New" w:cs="Courier New"/>
-          <w:color w:val="000000"/>
-          <w:sz w:val="20"/>
-          <w:szCs w:val="20"/>
-        </w:rPr>
-        <w:t>Wgwfqw</w:t>
-      </w:r>
-      <w:proofErr w:type="spellEnd"/>
+      <w:r>
+        <w:rPr>
+          <w:rFonts w:ascii="Courier New" w:eastAsia="Times New Roman" w:hAnsi="Courier New" w:cs="Courier New"/>
+          <w:color w:val="000000"/>
+          <w:sz w:val="20"/>
+          <w:szCs w:val="20"/>
+        </w:rPr>
+        <w:t>Fegegefqerq342r1</w:t>
+      </w:r>
+      <w:r>
+        <w:rPr>
+          <w:rFonts w:ascii="Courier New" w:eastAsia="Times New Roman" w:hAnsi="Courier New" w:cs="Courier New"/>
+          <w:color w:val="000000"/>
+          <w:sz w:val="20"/>
+          <w:szCs w:val="20"/>
+        </w:rPr>
+        <w:tab/>
+        <w:t>3e</w:t>
+      </w:r>
+      <w:r>
+        <w:rPr>
+          <w:rFonts w:ascii="Courier New" w:eastAsia="Times New Roman" w:hAnsi="Courier New" w:cs="Courier New"/>
+          <w:color w:val="000000"/>
+          <w:sz w:val="20"/>
+          <w:szCs w:val="20"/>
+        </w:rPr>
+        <w:tab/>
+        <w:t>2dcs</w:t>
+      </w:r>
     </w:p>
     <w:p>
       <w:pPr>
@@ -81,27 +127,7 @@
           <w:sz w:val="20"/>
           <w:szCs w:val="20"/>
         </w:rPr>
-        <w:t>Fegegefqerq342r1</w:t>
-      </w:r>
-      <w:r>
-        <w:rPr>
-          <w:rFonts w:ascii="Courier New" w:eastAsia="Times New Roman" w:hAnsi="Courier New" w:cs="Courier New"/>
-          <w:color w:val="000000"/>
-          <w:sz w:val="20"/>
-          <w:szCs w:val="20"/>
-        </w:rPr>
-        <w:tab/>
-        <w:t>3e</w:t>
-      </w:r>
-      <w:r>
-        <w:rPr>
-          <w:rFonts w:ascii="Courier New" w:eastAsia="Times New Roman" w:hAnsi="Courier New" w:cs="Courier New"/>
-          <w:color w:val="000000"/>
-          <w:sz w:val="20"/>
-          <w:szCs w:val="20"/>
-        </w:rPr>
-        <w:tab/>
-        <w:t>2dcs</w:t>
+        <w:t>V</w:t>
       </w:r>
     </w:p>
     <w:p>
@@ -113,14 +139,34 @@
           <w:szCs w:val="20"/>
         </w:rPr>
       </w:pPr>
-      <w:r>
-        <w:rPr>
-          <w:rFonts w:ascii="Courier New" w:eastAsia="Times New Roman" w:hAnsi="Courier New" w:cs="Courier New"/>
-          <w:color w:val="000000"/>
-          <w:sz w:val="20"/>
-          <w:szCs w:val="20"/>
-        </w:rPr>
-        <w:t>V</w:t>
+      <w:proofErr w:type="spellStart"/>
+      <w:r>
+        <w:rPr>
+          <w:rFonts w:ascii="Courier New" w:eastAsia="Times New Roman" w:hAnsi="Courier New" w:cs="Courier New"/>
+          <w:color w:val="000000"/>
+          <w:sz w:val="20"/>
+          <w:szCs w:val="20"/>
+        </w:rPr>
+        <w:t>Db</w:t>
+      </w:r>
+      <w:proofErr w:type="spellEnd"/>
+      <w:r>
+        <w:rPr>
+          <w:rFonts w:ascii="Courier New" w:eastAsia="Times New Roman" w:hAnsi="Courier New" w:cs="Courier New"/>
+          <w:color w:val="000000"/>
+          <w:sz w:val="20"/>
+          <w:szCs w:val="20"/>
+        </w:rPr>
+        <w:t xml:space="preserve"> zdfgqwrtfq2</w:t>
+      </w:r>
+      <w:r>
+        <w:rPr>
+          <w:rFonts w:ascii="Courier New" w:eastAsia="Times New Roman" w:hAnsi="Courier New" w:cs="Courier New"/>
+          <w:color w:val="000000"/>
+          <w:sz w:val="20"/>
+          <w:szCs w:val="20"/>
+        </w:rPr>
+        <w:tab/>
       </w:r>
     </w:p>
     <w:p>
@@ -132,35 +178,33 @@
           <w:szCs w:val="20"/>
         </w:rPr>
       </w:pPr>
-      <w:proofErr w:type="spellStart"/>
-      <w:r>
-        <w:rPr>
-          <w:rFonts w:ascii="Courier New" w:eastAsia="Times New Roman" w:hAnsi="Courier New" w:cs="Courier New"/>
-          <w:color w:val="000000"/>
-          <w:sz w:val="20"/>
-          <w:szCs w:val="20"/>
-        </w:rPr>
-        <w:t>Db</w:t>
-      </w:r>
-      <w:proofErr w:type="spellEnd"/>
-      <w:r>
-        <w:rPr>
-          <w:rFonts w:ascii="Courier New" w:eastAsia="Times New Roman" w:hAnsi="Courier New" w:cs="Courier New"/>
-          <w:color w:val="000000"/>
-          <w:sz w:val="20"/>
-          <w:szCs w:val="20"/>
-        </w:rPr>
-        <w:t xml:space="preserve"> zdfgqwrtfq2</w:t>
-      </w:r>
-      <w:r>
-        <w:rPr>
-          <w:rFonts w:ascii="Courier New" w:eastAsia="Times New Roman" w:hAnsi="Courier New" w:cs="Courier New"/>
-          <w:color w:val="000000"/>
-          <w:sz w:val="20"/>
-          <w:szCs w:val="20"/>
-        </w:rPr>
-        <w:tab/>
+      <w:r>
+        <w:rPr>
+          <w:rFonts w:ascii="Courier New" w:eastAsia="Times New Roman" w:hAnsi="Courier New" w:cs="Courier New"/>
+          <w:color w:val="000000"/>
+          <w:sz w:val="20"/>
+          <w:szCs w:val="20"/>
+        </w:rPr>
         <w:t>4</w:t>
+      </w:r>
+    </w:p>
+    <w:p>
+      <w:pPr>
+        <w:rPr>
+          <w:rFonts w:ascii="Courier New" w:eastAsia="Times New Roman" w:hAnsi="Courier New" w:cs="Courier New"/>
+          <w:color w:val="000000"/>
+          <w:sz w:val="20"/>
+          <w:szCs w:val="20"/>
+        </w:rPr>
+      </w:pPr>
+      <w:r>
+        <w:rPr>
+          <w:rFonts w:ascii="Courier New" w:eastAsia="Times New Roman" w:hAnsi="Courier New" w:cs="Courier New"/>
+          <w:color w:val="000000"/>
+          <w:sz w:val="20"/>
+          <w:szCs w:val="20"/>
+        </w:rPr>
+        <w:t>639699367++++++++5f23+vgq342b244444444444444444444444444444444444444</w:t>
       </w:r>
       <w:bookmarkStart w:id="0" w:name="_GoBack"/>
       <w:bookmarkEnd w:id="0"/>

</xml_diff>

<commit_message>
testing with git ignore
</commit_message>
<xml_diff>
--- a/text.txt.docx
+++ b/text.txt.docx
@@ -32,6 +32,7 @@
           <w:szCs w:val="20"/>
         </w:rPr>
       </w:pPr>
+      <w:proofErr w:type="spellStart"/>
       <w:r>
         <w:rPr>
           <w:rFonts w:ascii="Courier New" w:eastAsia="Times New Roman" w:hAnsi="Courier New" w:cs="Courier New"/>
@@ -41,15 +42,7 @@
         </w:rPr>
         <w:t>Geg</w:t>
       </w:r>
-      <w:r>
-        <w:rPr>
-          <w:rFonts w:ascii="Courier New" w:eastAsia="Times New Roman" w:hAnsi="Courier New" w:cs="Courier New"/>
-          <w:color w:val="000000"/>
-          <w:sz w:val="20"/>
-          <w:szCs w:val="20"/>
-        </w:rPr>
-        <w:t>23rg23g24g5f24</w:t>
-      </w:r>
+      <w:proofErr w:type="spellEnd"/>
     </w:p>
     <w:p>
       <w:pPr>
@@ -167,44 +160,7 @@
           <w:szCs w:val="20"/>
         </w:rPr>
         <w:tab/>
-      </w:r>
-    </w:p>
-    <w:p>
-      <w:pPr>
-        <w:rPr>
-          <w:rFonts w:ascii="Courier New" w:eastAsia="Times New Roman" w:hAnsi="Courier New" w:cs="Courier New"/>
-          <w:color w:val="000000"/>
-          <w:sz w:val="20"/>
-          <w:szCs w:val="20"/>
-        </w:rPr>
-      </w:pPr>
-      <w:r>
-        <w:rPr>
-          <w:rFonts w:ascii="Courier New" w:eastAsia="Times New Roman" w:hAnsi="Courier New" w:cs="Courier New"/>
-          <w:color w:val="000000"/>
-          <w:sz w:val="20"/>
-          <w:szCs w:val="20"/>
-        </w:rPr>
         <w:t>4</w:t>
-      </w:r>
-    </w:p>
-    <w:p>
-      <w:pPr>
-        <w:rPr>
-          <w:rFonts w:ascii="Courier New" w:eastAsia="Times New Roman" w:hAnsi="Courier New" w:cs="Courier New"/>
-          <w:color w:val="000000"/>
-          <w:sz w:val="20"/>
-          <w:szCs w:val="20"/>
-        </w:rPr>
-      </w:pPr>
-      <w:r>
-        <w:rPr>
-          <w:rFonts w:ascii="Courier New" w:eastAsia="Times New Roman" w:hAnsi="Courier New" w:cs="Courier New"/>
-          <w:color w:val="000000"/>
-          <w:sz w:val="20"/>
-          <w:szCs w:val="20"/>
-        </w:rPr>
-        <w:t>639699367++++++++5f23+vgq342b244444444444444444444444444444444444444</w:t>
       </w:r>
       <w:bookmarkStart w:id="0" w:name="_GoBack"/>
       <w:bookmarkEnd w:id="0"/>

</xml_diff>